<commit_message>
updated the intro content
</commit_message>
<xml_diff>
--- a/src/resume.docx
+++ b/src/resume.docx
@@ -119,7 +119,50 @@
               <w:rPr>
                 <w:rtl w:val="0"/>
               </w:rPr>
-              <w:t xml:space="preserve">A full stack developer || Rustacean 🦀 || Distributed systems || Cloud computing || Loves to work with virtualization &amp; containerization || Open source contributor</w:t>
+              <w:t xml:space="preserve">A full stack developer || Rustacean 🦀 || Distributed systems || Cloud computing || Loves to work with virtualization &amp; containerization || Open source contributor </w:t>
+            </w:r>
+          </w:p>
+          <w:p>
+            <w:pPr>
+              <w:pStyle w:val="Subtitle"/>
+              <w:pBdr>
+                <w:top w:space="0" w:sz="0" w:val="nil"/>
+                <w:left w:space="0" w:sz="0" w:val="nil"/>
+                <w:bottom w:space="0" w:sz="0" w:val="nil"/>
+                <w:right w:space="0" w:sz="0" w:val="nil"/>
+                <w:between w:space="0" w:sz="0" w:val="nil"/>
+              </w:pBdr>
+              <w:shd w:fill="auto" w:val="clear"/>
+              <w:rPr/>
+            </w:pPr>
+            <w:bookmarkStart w:colFirst="0" w:colLast="0" w:name="_bdhwmnn78li" w:id="2"/>
+            <w:bookmarkEnd w:id="2"/>
+            <w:r>
+              <w:rPr>
+                <w:rtl w:val="0"/>
+              </w:rPr>
+            </w:r>
+          </w:p>
+          <w:p>
+            <w:pPr>
+              <w:pStyle w:val="Subtitle"/>
+              <w:pBdr>
+                <w:top w:space="0" w:sz="0" w:val="nil"/>
+                <w:left w:space="0" w:sz="0" w:val="nil"/>
+                <w:bottom w:space="0" w:sz="0" w:val="nil"/>
+                <w:right w:space="0" w:sz="0" w:val="nil"/>
+                <w:between w:space="0" w:sz="0" w:val="nil"/>
+              </w:pBdr>
+              <w:shd w:fill="auto" w:val="clear"/>
+              <w:rPr/>
+            </w:pPr>
+            <w:bookmarkStart w:colFirst="0" w:colLast="0" w:name="_5zkvxtm3xav6" w:id="3"/>
+            <w:bookmarkEnd w:id="3"/>
+            <w:r>
+              <w:rPr>
+                <w:rtl w:val="0"/>
+              </w:rPr>
+              <w:t xml:space="preserve">I always love to keep my mind occupied and I love the way that programming teaches me how to think. I like to engage myself in an environment where each day I can learn something new and solve interesting unsolved problems.</w:t>
             </w:r>
             <w:r>
               <w:rPr>
@@ -329,8 +372,8 @@
               <w:spacing w:before="100" w:lineRule="auto"/>
               <w:rPr/>
             </w:pPr>
-            <w:bookmarkStart w:colFirst="0" w:colLast="0" w:name="_y7d3xdxnr44m" w:id="2"/>
-            <w:bookmarkEnd w:id="2"/>
+            <w:bookmarkStart w:colFirst="0" w:colLast="0" w:name="_y7d3xdxnr44m" w:id="4"/>
+            <w:bookmarkEnd w:id="4"/>
             <w:r>
               <w:rPr>
                 <w:rtl w:val="0"/>
@@ -356,8 +399,8 @@
                 <w:szCs w:val="24"/>
               </w:rPr>
             </w:pPr>
-            <w:bookmarkStart w:colFirst="0" w:colLast="0" w:name="_rfgvkg2ifhfd" w:id="3"/>
-            <w:bookmarkEnd w:id="3"/>
+            <w:bookmarkStart w:colFirst="0" w:colLast="0" w:name="_rfgvkg2ifhfd" w:id="5"/>
+            <w:bookmarkEnd w:id="5"/>
             <w:r>
               <w:rPr>
                 <w:rtl w:val="0"/>
@@ -405,8 +448,8 @@
               <w:shd w:fill="auto" w:val="clear"/>
               <w:rPr/>
             </w:pPr>
-            <w:bookmarkStart w:colFirst="0" w:colLast="0" w:name="_n64fgzu3lwuy" w:id="4"/>
-            <w:bookmarkEnd w:id="4"/>
+            <w:bookmarkStart w:colFirst="0" w:colLast="0" w:name="_n64fgzu3lwuy" w:id="6"/>
+            <w:bookmarkEnd w:id="6"/>
             <w:r>
               <w:rPr>
                 <w:rtl w:val="0"/>
@@ -461,7 +504,7 @@
               <w:rPr>
                 <w:rtl w:val="0"/>
               </w:rPr>
-              <w:t xml:space="preserve">Designed and Developed a query layer for Zoho Catalyst datastore using GraphQL.</w:t>
+              <w:t xml:space="preserve">Developed a query layer for Zoho Catalyst datastore using GraphQL.</w:t>
             </w:r>
           </w:p>
           <w:p>
@@ -566,8 +609,8 @@
                 <w:i w:val="1"/>
               </w:rPr>
             </w:pPr>
-            <w:bookmarkStart w:colFirst="0" w:colLast="0" w:name="_wj0puh61kxsr" w:id="5"/>
-            <w:bookmarkEnd w:id="5"/>
+            <w:bookmarkStart w:colFirst="0" w:colLast="0" w:name="_wj0puh61kxsr" w:id="7"/>
+            <w:bookmarkEnd w:id="7"/>
             <w:r>
               <w:rPr>
                 <w:rtl w:val="0"/>
@@ -610,8 +653,8 @@
               <w:shd w:fill="auto" w:val="clear"/>
               <w:rPr/>
             </w:pPr>
-            <w:bookmarkStart w:colFirst="0" w:colLast="0" w:name="_8hk593fs3sag" w:id="6"/>
-            <w:bookmarkEnd w:id="6"/>
+            <w:bookmarkStart w:colFirst="0" w:colLast="0" w:name="_8hk593fs3sag" w:id="8"/>
+            <w:bookmarkEnd w:id="8"/>
             <w:r>
               <w:rPr>
                 <w:rtl w:val="0"/>
@@ -689,8 +732,8 @@
                 <w:i w:val="1"/>
               </w:rPr>
             </w:pPr>
-            <w:bookmarkStart w:colFirst="0" w:colLast="0" w:name="_1hxcpsc1hco2" w:id="7"/>
-            <w:bookmarkEnd w:id="7"/>
+            <w:bookmarkStart w:colFirst="0" w:colLast="0" w:name="_1hxcpsc1hco2" w:id="9"/>
+            <w:bookmarkEnd w:id="9"/>
             <w:r>
               <w:rPr>
                 <w:rtl w:val="0"/>
@@ -739,8 +782,8 @@
               <w:shd w:fill="auto" w:val="clear"/>
               <w:rPr/>
             </w:pPr>
-            <w:bookmarkStart w:colFirst="0" w:colLast="0" w:name="_ybypdmed418m" w:id="8"/>
-            <w:bookmarkEnd w:id="8"/>
+            <w:bookmarkStart w:colFirst="0" w:colLast="0" w:name="_ybypdmed418m" w:id="10"/>
+            <w:bookmarkEnd w:id="10"/>
             <w:r>
               <w:rPr>
                 <w:rtl w:val="0"/>
@@ -822,8 +865,8 @@
                 <w:color w:val="b7b7b7"/>
               </w:rPr>
             </w:pPr>
-            <w:bookmarkStart w:colFirst="0" w:colLast="0" w:name="_yk8luflkpwij" w:id="9"/>
-            <w:bookmarkEnd w:id="9"/>
+            <w:bookmarkStart w:colFirst="0" w:colLast="0" w:name="_yk8luflkpwij" w:id="11"/>
+            <w:bookmarkEnd w:id="11"/>
             <w:r>
               <w:rPr>
                 <w:rtl w:val="0"/>
@@ -852,8 +895,8 @@
                 <w:i w:val="1"/>
               </w:rPr>
             </w:pPr>
-            <w:bookmarkStart w:colFirst="0" w:colLast="0" w:name="_6wymnhinx9q5" w:id="10"/>
-            <w:bookmarkEnd w:id="10"/>
+            <w:bookmarkStart w:colFirst="0" w:colLast="0" w:name="_6wymnhinx9q5" w:id="12"/>
+            <w:bookmarkEnd w:id="12"/>
             <w:r>
               <w:rPr>
                 <w:rtl w:val="0"/>
@@ -879,7 +922,7 @@
                 <w:i w:val="1"/>
                 <w:rtl w:val="0"/>
               </w:rPr>
-              <w:t xml:space="preserve">Electronics &amp; Instrumentation Engineering (E&amp;I)</w:t>
+              <w:t xml:space="preserve">Electronics &amp; Instrumentation</w:t>
             </w:r>
           </w:p>
           <w:p>
@@ -895,8 +938,8 @@
               <w:shd w:fill="auto" w:val="clear"/>
               <w:rPr/>
             </w:pPr>
-            <w:bookmarkStart w:colFirst="0" w:colLast="0" w:name="_7vtcyzeczjot" w:id="11"/>
-            <w:bookmarkEnd w:id="11"/>
+            <w:bookmarkStart w:colFirst="0" w:colLast="0" w:name="_7vtcyzeczjot" w:id="13"/>
+            <w:bookmarkEnd w:id="13"/>
             <w:r>
               <w:rPr>
                 <w:rtl w:val="0"/>
@@ -907,26 +950,6 @@
               <w:rPr>
                 <w:rtl w:val="0"/>
               </w:rPr>
-            </w:r>
-          </w:p>
-          <w:p>
-            <w:pPr>
-              <w:pBdr>
-                <w:top w:space="0" w:sz="0" w:val="nil"/>
-                <w:left w:space="0" w:sz="0" w:val="nil"/>
-                <w:bottom w:space="0" w:sz="0" w:val="nil"/>
-                <w:right w:space="0" w:sz="0" w:val="nil"/>
-                <w:between w:space="0" w:sz="0" w:val="nil"/>
-              </w:pBdr>
-              <w:shd w:fill="auto" w:val="clear"/>
-              <w:spacing w:after="0" w:before="120" w:line="312" w:lineRule="auto"/>
-              <w:rPr/>
-            </w:pPr>
-            <w:r>
-              <w:rPr>
-                <w:rtl w:val="0"/>
-              </w:rPr>
-              <w:t xml:space="preserve">College degree focused on electronics and instrumentation.</w:t>
             </w:r>
           </w:p>
           <w:p>
@@ -947,8 +970,8 @@
                 <w:szCs w:val="20"/>
               </w:rPr>
             </w:pPr>
-            <w:bookmarkStart w:colFirst="0" w:colLast="0" w:name="_czfiadnsgnzp" w:id="12"/>
-            <w:bookmarkEnd w:id="12"/>
+            <w:bookmarkStart w:colFirst="0" w:colLast="0" w:name="_czfiadnsgnzp" w:id="14"/>
+            <w:bookmarkEnd w:id="14"/>
             <w:r>
               <w:rPr>
                 <w:rtl w:val="0"/>
@@ -966,63 +989,7 @@
                 <w:b w:val="0"/>
                 <w:rtl w:val="0"/>
               </w:rPr>
-              <w:t xml:space="preserve">Tenkasi (India) — Biology </w:t>
-            </w:r>
-            <w:r>
-              <w:rPr>
-                <w:b w:val="0"/>
-                <w:sz w:val="20"/>
-                <w:szCs w:val="20"/>
-                <w:rtl w:val="0"/>
-              </w:rPr>
-              <w:t xml:space="preserve">[10</w:t>
-            </w:r>
-            <w:r>
-              <w:rPr>
-                <w:b w:val="0"/>
-                <w:sz w:val="20"/>
-                <w:szCs w:val="20"/>
-                <w:vertAlign w:val="superscript"/>
-                <w:rtl w:val="0"/>
-              </w:rPr>
-              <w:t xml:space="preserve">th</w:t>
-            </w:r>
-            <w:r>
-              <w:rPr>
-                <w:b w:val="0"/>
-                <w:sz w:val="20"/>
-                <w:szCs w:val="20"/>
-                <w:rtl w:val="0"/>
-              </w:rPr>
-              <w:t xml:space="preserve">-90%, 12</w:t>
-            </w:r>
-            <w:r>
-              <w:rPr>
-                <w:b w:val="0"/>
-                <w:sz w:val="20"/>
-                <w:szCs w:val="20"/>
-                <w:vertAlign w:val="superscript"/>
-                <w:rtl w:val="0"/>
-              </w:rPr>
-              <w:t xml:space="preserve">th</w:t>
-            </w:r>
-            <w:r>
-              <w:rPr>
-                <w:b w:val="0"/>
-                <w:sz w:val="20"/>
-                <w:szCs w:val="20"/>
-                <w:rtl w:val="0"/>
-              </w:rPr>
-              <w:t xml:space="preserve">-8</w:t>
-            </w:r>
-            <w:r>
-              <w:rPr>
-                <w:b w:val="0"/>
-                <w:sz w:val="20"/>
-                <w:szCs w:val="20"/>
-                <w:rtl w:val="0"/>
-              </w:rPr>
-              <w:t xml:space="preserve">5%]</w:t>
+              <w:t xml:space="preserve">Tenkasi (India) — Biology</w:t>
             </w:r>
             <w:r>
               <w:rPr>
@@ -1043,8 +1010,8 @@
               <w:shd w:fill="auto" w:val="clear"/>
               <w:rPr/>
             </w:pPr>
-            <w:bookmarkStart w:colFirst="0" w:colLast="0" w:name="_miiyt1y6sl7g" w:id="13"/>
-            <w:bookmarkEnd w:id="13"/>
+            <w:bookmarkStart w:colFirst="0" w:colLast="0" w:name="_miiyt1y6sl7g" w:id="15"/>
+            <w:bookmarkEnd w:id="15"/>
             <w:r>
               <w:rPr>
                 <w:rtl w:val="0"/>
@@ -1074,7 +1041,7 @@
               <w:rPr>
                 <w:rtl w:val="0"/>
               </w:rPr>
-              <w:t xml:space="preserve">High School studies focused on mathematics and biology.</w:t>
+              <w:t xml:space="preserve">High School studies focused on Mathematics &amp; Biology “10th-90%, 12th-85%”</w:t>
             </w:r>
           </w:p>
         </w:tc>
@@ -1109,8 +1076,8 @@
               <w:spacing w:before="100" w:lineRule="auto"/>
               <w:rPr/>
             </w:pPr>
-            <w:bookmarkStart w:colFirst="0" w:colLast="0" w:name="_ca0awj8022e2" w:id="14"/>
-            <w:bookmarkEnd w:id="14"/>
+            <w:bookmarkStart w:colFirst="0" w:colLast="0" w:name="_ca0awj8022e2" w:id="16"/>
+            <w:bookmarkEnd w:id="16"/>
             <w:r>
               <w:rPr>
                 <w:rtl w:val="0"/>
@@ -1293,8 +1260,8 @@
               <w:shd w:fill="auto" w:val="clear"/>
               <w:rPr/>
             </w:pPr>
-            <w:bookmarkStart w:colFirst="0" w:colLast="0" w:name="_tuxh7mwdaxox" w:id="15"/>
-            <w:bookmarkEnd w:id="15"/>
+            <w:bookmarkStart w:colFirst="0" w:colLast="0" w:name="_tuxh7mwdaxox" w:id="17"/>
+            <w:bookmarkEnd w:id="17"/>
             <w:r>
               <w:rPr>
                 <w:rtl w:val="0"/>
@@ -1503,8 +1470,8 @@
               <w:pStyle w:val="Heading1"/>
               <w:rPr/>
             </w:pPr>
-            <w:bookmarkStart w:colFirst="0" w:colLast="0" w:name="_v8pqxtepvww8" w:id="16"/>
-            <w:bookmarkEnd w:id="16"/>
+            <w:bookmarkStart w:colFirst="0" w:colLast="0" w:name="_v8pqxtepvww8" w:id="18"/>
+            <w:bookmarkEnd w:id="18"/>
             <w:r>
               <w:rPr>
                 <w:rtl w:val="0"/>
@@ -1619,8 +1586,8 @@
               <w:pStyle w:val="Heading1"/>
               <w:rPr/>
             </w:pPr>
-            <w:bookmarkStart w:colFirst="0" w:colLast="0" w:name="_8f29cxc1imtb" w:id="17"/>
-            <w:bookmarkEnd w:id="17"/>
+            <w:bookmarkStart w:colFirst="0" w:colLast="0" w:name="_8f29cxc1imtb" w:id="19"/>
+            <w:bookmarkEnd w:id="19"/>
             <w:r>
               <w:rPr>
                 <w:rtl w:val="0"/>

</xml_diff>

<commit_message>
updated the contact information
</commit_message>
<xml_diff>
--- a/src/resume.docx
+++ b/src/resume.docx
@@ -190,76 +190,88 @@
           </w:tcPr>
           <w:p>
             <w:pPr>
-              <w:pBdr>
-                <w:top w:space="0" w:sz="0" w:val="nil"/>
-                <w:left w:space="0" w:sz="0" w:val="nil"/>
-                <w:bottom w:space="0" w:sz="0" w:val="nil"/>
-                <w:right w:space="0" w:sz="0" w:val="nil"/>
-                <w:between w:space="0" w:sz="0" w:val="nil"/>
-              </w:pBdr>
-              <w:shd w:fill="auto" w:val="clear"/>
-              <w:spacing w:before="0" w:line="276" w:lineRule="auto"/>
+              <w:spacing w:before="0" w:line="360" w:lineRule="auto"/>
+              <w:rPr>
+                <w:rFonts w:ascii="Open Sans" w:cs="Open Sans" w:eastAsia="Open Sans" w:hAnsi="Open Sans"/>
+              </w:rPr>
+            </w:pPr>
+            <w:r>
               <w:rPr>
                 <w:rFonts w:ascii="Open Sans" w:cs="Open Sans" w:eastAsia="Open Sans" w:hAnsi="Open Sans"/>
                 <w:b w:val="1"/>
                 <w:color w:val="000000"/>
-              </w:rPr>
-            </w:pPr>
-            <w:r>
+                <w:rtl w:val="0"/>
+              </w:rPr>
+              <w:t xml:space="preserve">📌 </w:t>
+            </w:r>
+            <w:hyperlink r:id="rId6">
+              <w:r>
+                <w:rPr>
+                  <w:rFonts w:ascii="Open Sans" w:cs="Open Sans" w:eastAsia="Open Sans" w:hAnsi="Open Sans"/>
+                  <w:b w:val="1"/>
+                  <w:color w:val="1155cc"/>
+                  <w:u w:val="single"/>
+                  <w:rtl w:val="0"/>
+                </w:rPr>
+                <w:t xml:space="preserve">Chennai, India</w:t>
+              </w:r>
+            </w:hyperlink>
+            <w:r>
+              <w:rPr>
+                <w:rtl w:val="0"/>
+              </w:rPr>
+            </w:r>
+          </w:p>
+          <w:p>
+            <w:pPr>
+              <w:spacing w:before="0" w:line="360" w:lineRule="auto"/>
               <w:rPr>
                 <w:rFonts w:ascii="Open Sans" w:cs="Open Sans" w:eastAsia="Open Sans" w:hAnsi="Open Sans"/>
                 <w:b w:val="1"/>
-                <w:color w:val="000000"/>
-                <w:rtl w:val="0"/>
-              </w:rPr>
-              <w:t xml:space="preserve">Chennai, India - 600073</w:t>
-            </w:r>
-          </w:p>
-          <w:p>
-            <w:pPr>
-              <w:pBdr>
-                <w:top w:space="0" w:sz="0" w:val="nil"/>
-                <w:left w:space="0" w:sz="0" w:val="nil"/>
-                <w:bottom w:space="0" w:sz="0" w:val="nil"/>
-                <w:right w:space="0" w:sz="0" w:val="nil"/>
-                <w:between w:space="0" w:sz="0" w:val="nil"/>
-              </w:pBdr>
-              <w:shd w:fill="auto" w:val="clear"/>
-              <w:spacing w:before="0" w:line="276" w:lineRule="auto"/>
+              </w:rPr>
+            </w:pPr>
+            <w:r>
+              <w:rPr>
+                <w:rFonts w:ascii="Open Sans" w:cs="Open Sans" w:eastAsia="Open Sans" w:hAnsi="Open Sans"/>
+                <w:rtl w:val="0"/>
+              </w:rPr>
+              <w:t xml:space="preserve">🌐 </w:t>
+            </w:r>
+            <w:hyperlink r:id="rId7">
+              <w:r>
+                <w:rPr>
+                  <w:rFonts w:ascii="Open Sans" w:cs="Open Sans" w:eastAsia="Open Sans" w:hAnsi="Open Sans"/>
+                  <w:b w:val="1"/>
+                  <w:color w:val="1155cc"/>
+                  <w:u w:val="single"/>
+                  <w:rtl w:val="0"/>
+                </w:rPr>
+                <w:t xml:space="preserve">karthiknedunchezhiyan.me</w:t>
+              </w:r>
+            </w:hyperlink>
+            <w:r>
+              <w:rPr>
+                <w:rtl w:val="0"/>
+              </w:rPr>
+            </w:r>
+          </w:p>
+          <w:p>
+            <w:pPr>
+              <w:spacing w:before="0" w:line="360" w:lineRule="auto"/>
               <w:rPr>
                 <w:rFonts w:ascii="Open Sans" w:cs="Open Sans" w:eastAsia="Open Sans" w:hAnsi="Open Sans"/>
                 <w:b w:val="1"/>
-                <w:color w:val="000000"/>
               </w:rPr>
             </w:pPr>
             <w:r>
               <w:rPr>
                 <w:rFonts w:ascii="Open Sans" w:cs="Open Sans" w:eastAsia="Open Sans" w:hAnsi="Open Sans"/>
                 <w:b w:val="1"/>
-                <w:color w:val="000000"/>
-                <w:rtl w:val="0"/>
-              </w:rPr>
-              <w:t xml:space="preserve">(+91) 8754854481</w:t>
-            </w:r>
-          </w:p>
-          <w:p>
-            <w:pPr>
-              <w:pBdr>
-                <w:top w:space="0" w:sz="0" w:val="nil"/>
-                <w:left w:space="0" w:sz="0" w:val="nil"/>
-                <w:bottom w:space="0" w:sz="0" w:val="nil"/>
-                <w:right w:space="0" w:sz="0" w:val="nil"/>
-                <w:between w:space="0" w:sz="0" w:val="nil"/>
-              </w:pBdr>
-              <w:shd w:fill="auto" w:val="clear"/>
-              <w:spacing w:before="0" w:line="276" w:lineRule="auto"/>
-              <w:rPr>
-                <w:rFonts w:ascii="Open Sans" w:cs="Open Sans" w:eastAsia="Open Sans" w:hAnsi="Open Sans"/>
-                <w:b w:val="1"/>
-                <w:color w:val="000000"/>
-              </w:rPr>
-            </w:pPr>
-            <w:hyperlink r:id="rId6">
+                <w:rtl w:val="0"/>
+              </w:rPr>
+              <w:t xml:space="preserve">📧 </w:t>
+            </w:r>
+            <w:hyperlink r:id="rId8">
               <w:r>
                 <w:rPr>
                   <w:rFonts w:ascii="Open Sans" w:cs="Open Sans" w:eastAsia="Open Sans" w:hAnsi="Open Sans"/>
@@ -279,56 +291,20 @@
           </w:p>
           <w:p>
             <w:pPr>
-              <w:pBdr>
-                <w:top w:space="0" w:sz="0" w:val="nil"/>
-                <w:left w:space="0" w:sz="0" w:val="nil"/>
-                <w:bottom w:space="0" w:sz="0" w:val="nil"/>
-                <w:right w:space="0" w:sz="0" w:val="nil"/>
-                <w:between w:space="0" w:sz="0" w:val="nil"/>
-              </w:pBdr>
-              <w:shd w:fill="auto" w:val="clear"/>
-              <w:spacing w:before="0" w:line="276" w:lineRule="auto"/>
+              <w:spacing w:before="0" w:line="360" w:lineRule="auto"/>
               <w:rPr>
                 <w:rFonts w:ascii="Open Sans" w:cs="Open Sans" w:eastAsia="Open Sans" w:hAnsi="Open Sans"/>
                 <w:b w:val="1"/>
-                <w:color w:val="000000"/>
-              </w:rPr>
-            </w:pPr>
-            <w:r>
-              <w:rPr>
-                <w:rtl w:val="0"/>
-              </w:rPr>
-            </w:r>
-          </w:p>
-          <w:p>
-            <w:pPr>
-              <w:pBdr>
-                <w:top w:space="0" w:sz="0" w:val="nil"/>
-                <w:left w:space="0" w:sz="0" w:val="nil"/>
-                <w:bottom w:space="0" w:sz="0" w:val="nil"/>
-                <w:right w:space="0" w:sz="0" w:val="nil"/>
-                <w:between w:space="0" w:sz="0" w:val="nil"/>
-              </w:pBdr>
-              <w:shd w:fill="auto" w:val="clear"/>
-              <w:spacing w:before="0" w:line="276" w:lineRule="auto"/>
+              </w:rPr>
+            </w:pPr>
+            <w:r>
               <w:rPr>
                 <w:rFonts w:ascii="Open Sans" w:cs="Open Sans" w:eastAsia="Open Sans" w:hAnsi="Open Sans"/>
                 <w:b w:val="1"/>
-                <w:color w:val="000000"/>
-              </w:rPr>
-            </w:pPr>
-            <w:hyperlink r:id="rId7">
-              <w:r>
-                <w:rPr>
-                  <w:rFonts w:ascii="Open Sans" w:cs="Open Sans" w:eastAsia="Open Sans" w:hAnsi="Open Sans"/>
-                  <w:b w:val="1"/>
-                  <w:color w:val="1155cc"/>
-                  <w:u w:val="single"/>
-                  <w:rtl w:val="0"/>
-                </w:rPr>
-                <w:t xml:space="preserve">https://www.linkedin.com/in/karthiknedunchezhiyan/</w:t>
-              </w:r>
-            </w:hyperlink>
+                <w:rtl w:val="0"/>
+              </w:rPr>
+              <w:t xml:space="preserve">☎️ (+91) 8754854481</w:t>
+            </w:r>
             <w:r>
               <w:rPr>
                 <w:rtl w:val="0"/>
@@ -1293,7 +1269,7 @@
               <w:jc w:val="left"/>
               <w:rPr/>
             </w:pPr>
-            <w:hyperlink r:id="rId8">
+            <w:hyperlink r:id="rId9">
               <w:r>
                 <w:rPr>
                   <w:b w:val="1"/>
@@ -1304,7 +1280,7 @@
                 <w:t xml:space="preserve">Firecracker-microvm:</w:t>
               </w:r>
             </w:hyperlink>
-            <w:hyperlink r:id="rId9">
+            <w:hyperlink r:id="rId10">
               <w:r>
                 <w:rPr>
                   <w:color w:val="1155cc"/>
@@ -1338,7 +1314,7 @@
               <w:jc w:val="left"/>
               <w:rPr/>
             </w:pPr>
-            <w:hyperlink r:id="rId10">
+            <w:hyperlink r:id="rId11">
               <w:r>
                 <w:rPr>
                   <w:b w:val="1"/>
@@ -1349,7 +1325,7 @@
                 <w:t xml:space="preserve">Rust-vmm/event-manager:</w:t>
               </w:r>
             </w:hyperlink>
-            <w:hyperlink r:id="rId11">
+            <w:hyperlink r:id="rId12">
               <w:r>
                 <w:rPr>
                   <w:color w:val="1155cc"/>
@@ -1383,7 +1359,7 @@
               <w:jc w:val="left"/>
               <w:rPr/>
             </w:pPr>
-            <w:hyperlink r:id="rId12">
+            <w:hyperlink r:id="rId13">
               <w:r>
                 <w:rPr>
                   <w:b w:val="1"/>
@@ -1394,7 +1370,7 @@
                 <w:t xml:space="preserve">Rust-vmm/vmm-sys-util:</w:t>
               </w:r>
             </w:hyperlink>
-            <w:hyperlink r:id="rId13">
+            <w:hyperlink r:id="rId14">
               <w:r>
                 <w:rPr>
                   <w:color w:val="1155cc"/>
@@ -1428,7 +1404,7 @@
               <w:jc w:val="left"/>
               <w:rPr/>
             </w:pPr>
-            <w:hyperlink r:id="rId14">
+            <w:hyperlink r:id="rId15">
               <w:r>
                 <w:rPr>
                   <w:b w:val="1"/>
@@ -1439,7 +1415,7 @@
                 <w:t xml:space="preserve">Neonmoe/minreq</w:t>
               </w:r>
             </w:hyperlink>
-            <w:hyperlink r:id="rId15">
+            <w:hyperlink r:id="rId16">
               <w:r>
                 <w:rPr>
                   <w:color w:val="1155cc"/>
@@ -1449,7 +1425,7 @@
                 <w:t xml:space="preserve">: simple, minimal-dependency rust HTTP client</w:t>
               </w:r>
             </w:hyperlink>
-            <w:hyperlink r:id="rId16">
+            <w:hyperlink r:id="rId17">
               <w:r>
                 <w:rPr>
                   <w:color w:val="1155cc"/>
@@ -1495,7 +1471,7 @@
               <w:spacing w:before="0" w:line="240" w:lineRule="auto"/>
               <w:rPr/>
             </w:pPr>
-            <w:hyperlink r:id="rId17">
+            <w:hyperlink r:id="rId18">
               <w:r>
                 <w:rPr>
                   <w:b w:val="1"/>
@@ -1506,7 +1482,7 @@
                 <w:t xml:space="preserve">Image Mimic Genetic Algorithm</w:t>
               </w:r>
             </w:hyperlink>
-            <w:hyperlink r:id="rId18">
+            <w:hyperlink r:id="rId19">
               <w:r>
                 <w:rPr>
                   <w:color w:val="1155cc"/>
@@ -1522,7 +1498,7 @@
               </w:rPr>
               <w:t xml:space="preserve">. Source-code: </w:t>
             </w:r>
-            <w:hyperlink r:id="rId19">
+            <w:hyperlink r:id="rId20">
               <w:r>
                 <w:rPr>
                   <w:color w:val="1155cc"/>
@@ -1554,7 +1530,7 @@
               <w:spacing w:before="0" w:line="240" w:lineRule="auto"/>
               <w:rPr/>
             </w:pPr>
-            <w:hyperlink r:id="rId20">
+            <w:hyperlink r:id="rId21">
               <w:r>
                 <w:rPr>
                   <w:b w:val="1"/>
@@ -1565,7 +1541,7 @@
                 <w:t xml:space="preserve">2048 Bot</w:t>
               </w:r>
             </w:hyperlink>
-            <w:hyperlink r:id="rId21">
+            <w:hyperlink r:id="rId22">
               <w:r>
                 <w:rPr>
                   <w:color w:val="1155cc"/>
@@ -1611,7 +1587,7 @@
               <w:spacing w:before="0" w:line="240" w:lineRule="auto"/>
               <w:rPr/>
             </w:pPr>
-            <w:hyperlink r:id="rId22">
+            <w:hyperlink r:id="rId23">
               <w:r>
                 <w:rPr>
                   <w:color w:val="1155cc"/>
@@ -1627,7 +1603,7 @@
               </w:rPr>
               <w:t xml:space="preserve"> | </w:t>
             </w:r>
-            <w:hyperlink r:id="rId23">
+            <w:hyperlink r:id="rId24">
               <w:r>
                 <w:rPr>
                   <w:color w:val="1155cc"/>
@@ -1643,7 +1619,7 @@
               </w:rPr>
               <w:t xml:space="preserve"> | </w:t>
             </w:r>
-            <w:hyperlink r:id="rId24">
+            <w:hyperlink r:id="rId25">
               <w:r>
                 <w:rPr>
                   <w:color w:val="1155cc"/>
@@ -1676,7 +1652,7 @@
               <w:spacing w:before="0" w:line="240" w:lineRule="auto"/>
               <w:rPr/>
             </w:pPr>
-            <w:hyperlink r:id="rId25">
+            <w:hyperlink r:id="rId26">
               <w:r>
                 <w:rPr>
                   <w:color w:val="1155cc"/>
@@ -1716,7 +1692,7 @@
       </w:r>
     </w:p>
     <w:sectPr>
-      <w:footerReference r:id="rId26" w:type="default"/>
+      <w:footerReference r:id="rId27" w:type="default"/>
       <w:pgSz w:h="15840" w:w="12240" w:orient="portrait"/>
       <w:pgMar w:bottom="283.46456692913387" w:top="283.46456692913387" w:left="861.732283464567" w:right="861.732283464567" w:header="0" w:footer="720"/>
       <w:pgNumType w:start="1"/>

</xml_diff>